<commit_message>
updated dates for study guide
</commit_message>
<xml_diff>
--- a/classes/stats2026/MidtermStudyGuide.docx
+++ b/classes/stats2026/MidtermStudyGuide.docx
@@ -18,7 +18,7 @@
         <w:t>The midterm is through Lecture #</w:t>
       </w:r>
       <w:r>
-        <w:t>9</w:t>
+        <w:t>10</w:t>
       </w:r>
     </w:p>
     <w:p>
@@ -29,7 +29,22 @@
         <w:tab/>
       </w:r>
       <w:r>
-        <w:t>March 3rd (you will have the study guide for the mid-term; lab will be for review)</w:t>
+        <w:t xml:space="preserve">March </w:t>
+      </w:r>
+      <w:r>
+        <w:t>5</w:t>
+      </w:r>
+      <w:r>
+        <w:rPr>
+          <w:vertAlign w:val="superscript"/>
+        </w:rPr>
+        <w:t>th</w:t>
+      </w:r>
+      <w:r>
+        <w:t xml:space="preserve"> </w:t>
+      </w:r>
+      <w:r>
+        <w:t>(you will have the study guide for the mid-term; lab will be for review)</w:t>
       </w:r>
     </w:p>
     <w:p>
@@ -38,7 +53,19 @@
       </w:pPr>
       <w:r>
         <w:tab/>
-        <w:t>March 8th, March 10th: Spring break, no classes.</w:t>
+        <w:t xml:space="preserve">March </w:t>
+      </w:r>
+      <w:r>
+        <w:t>10</w:t>
+      </w:r>
+      <w:r>
+        <w:t>th, March 1</w:t>
+      </w:r>
+      <w:r>
+        <w:t>2</w:t>
+      </w:r>
+      <w:r>
+        <w:t>th: Spring break, no classes.</w:t>
       </w:r>
     </w:p>
     <w:p>
@@ -47,7 +74,25 @@
       </w:pPr>
       <w:r>
         <w:tab/>
-        <w:t>Midterm: Tuesday, March 15th class time (1:00 pm)</w:t>
+        <w:t>Midterm: Tuesday, March 1</w:t>
+      </w:r>
+      <w:r>
+        <w:t>7</w:t>
+      </w:r>
+      <w:r>
+        <w:t>th class time (1</w:t>
+      </w:r>
+      <w:r>
+        <w:t>0</w:t>
+      </w:r>
+      <w:r>
+        <w:t xml:space="preserve">:00 </w:t>
+      </w:r>
+      <w:r>
+        <w:t>a</w:t>
+      </w:r>
+      <w:r>
+        <w:t>m)</w:t>
       </w:r>
     </w:p>
     <w:p>
@@ -75,6 +120,9 @@
       <w:r>
         <w:t>.</w:t>
       </w:r>
+      <w:r>
+        <w:t xml:space="preserve">  But not the GitHub lecture.</w:t>
+      </w:r>
     </w:p>
     <w:p>
       <w:pPr>
@@ -174,6 +222,7 @@
     </w:p>
     <w:p>
       <w:r>
+        <w:lastRenderedPageBreak/>
         <w:t>(</w:t>
       </w:r>
       <w:r>
@@ -185,7 +234,6 @@
     </w:p>
     <w:p>
       <w:r>
-        <w:lastRenderedPageBreak/>
         <w:t>(</w:t>
       </w:r>
       <w:r>

</xml_diff>